<commit_message>
New command added to word file
</commit_message>
<xml_diff>
--- a/Git and GitHub.docx
+++ b/Git and GitHub.docx
@@ -53,21 +53,7 @@
         <w:rPr>
           <w:lang w:val="en-US"/>
         </w:rPr>
-        <w:t xml:space="preserve">git </w:t>
-      </w:r>
-      <w:proofErr w:type="spellStart"/>
-      <w:r>
-        <w:rPr>
-          <w:lang w:val="en-US"/>
-        </w:rPr>
-        <w:t>init</w:t>
-      </w:r>
-      <w:proofErr w:type="spellEnd"/>
-      <w:r>
-        <w:rPr>
-          <w:lang w:val="en-US"/>
-        </w:rPr>
-        <w:t xml:space="preserve"> – Creates a new Git repository in the path where git command is initialized.</w:t>
+        <w:t>git init – Creates a new Git repository in the path where git command is initialized.</w:t>
       </w:r>
     </w:p>
     <w:p>
@@ -417,6 +403,12 @@
           <w:lang w:val="en-US"/>
         </w:rPr>
       </w:pPr>
+      <w:r>
+        <w:rPr>
+          <w:lang w:val="en-US"/>
+        </w:rPr>
+        <w:t>git branch -d (branch name) – This command will delete the particular branch from the local repository.</w:t>
+      </w:r>
     </w:p>
     <w:sectPr>
       <w:pgSz w:w="11906" w:h="16838"/>

</xml_diff>

<commit_message>
Changes in Word document
</commit_message>
<xml_diff>
--- a/Git and GitHub.docx
+++ b/Git and GitHub.docx
@@ -53,7 +53,21 @@
         <w:rPr>
           <w:lang w:val="en-US"/>
         </w:rPr>
-        <w:t>git init – Creates a new Git repository in the path where git command is initialized.</w:t>
+        <w:t xml:space="preserve">git </w:t>
+      </w:r>
+      <w:proofErr w:type="spellStart"/>
+      <w:r>
+        <w:rPr>
+          <w:lang w:val="en-US"/>
+        </w:rPr>
+        <w:t>init</w:t>
+      </w:r>
+      <w:proofErr w:type="spellEnd"/>
+      <w:r>
+        <w:rPr>
+          <w:lang w:val="en-US"/>
+        </w:rPr>
+        <w:t xml:space="preserve"> – Creates a new Git repository in the path where git command is initialized.</w:t>
       </w:r>
     </w:p>
     <w:p>
@@ -101,7 +115,21 @@
         <w:rPr>
           <w:lang w:val="en-US"/>
         </w:rPr>
-        <w:t>git status – This command will tell you what is the status of the files present inside the git repo. That is whether they are tracked or staged or not etc.</w:t>
+        <w:t xml:space="preserve">git status – This command will tell you what is the status of the files present inside the </w:t>
+      </w:r>
+      <w:proofErr w:type="spellStart"/>
+      <w:r>
+        <w:rPr>
+          <w:lang w:val="en-US"/>
+        </w:rPr>
+        <w:t>git</w:t>
+      </w:r>
+      <w:proofErr w:type="spellEnd"/>
+      <w:r>
+        <w:rPr>
+          <w:lang w:val="en-US"/>
+        </w:rPr>
+        <w:t xml:space="preserve"> repo. That is whether they are tracked or staged or not etc.</w:t>
       </w:r>
     </w:p>
     <w:p>
@@ -371,7 +399,19 @@
         <w:rPr>
           <w:lang w:val="en-US"/>
         </w:rPr>
-        <w:t xml:space="preserve"> command will reset the commit on to the previous commit and will not show whether there where any changes made or not.</w:t>
+        <w:t xml:space="preserve"> command will reset the commit on to the previous commit and will not show whether there </w:t>
+      </w:r>
+      <w:r>
+        <w:rPr>
+          <w:lang w:val="en-US"/>
+        </w:rPr>
+        <w:t>were</w:t>
+      </w:r>
+      <w:r>
+        <w:rPr>
+          <w:lang w:val="en-US"/>
+        </w:rPr>
+        <w:t xml:space="preserve"> any changes made or not.</w:t>
       </w:r>
     </w:p>
     <w:p>

</xml_diff>